<commit_message>
Add new intent to chatbot logic
Introduced a new intent 'Add New' in intents.json with sample patterns and responses. Updated related documentation files for Gujarat Vidyapith Chatbot.
</commit_message>
<xml_diff>
--- a/University_Chatbot Documentations/Gujarat Vidyapith Chatbot Title.docx
+++ b/University_Chatbot Documentations/Gujarat Vidyapith Chatbot Title.docx
@@ -160,9 +160,8 @@
                 <w:sz w:val="28"/>
                 <w:szCs w:val="28"/>
               </w:rPr>
-              <w:t xml:space="preserve">Falguni </w:t>
-            </w:r>
-            <w:proofErr w:type="spellStart"/>
+              <w:t>Falguni Maththar                                 Ak</w:t>
+            </w:r>
             <w:r>
               <w:rPr>
                 <w:rFonts w:ascii="Constantia" w:hAnsi="Constantia" w:cs="Arial"/>
@@ -172,9 +171,8 @@
                 <w:sz w:val="28"/>
                 <w:szCs w:val="28"/>
               </w:rPr>
-              <w:t>Maththar</w:t>
-            </w:r>
-            <w:proofErr w:type="spellEnd"/>
+              <w:t>s</w:t>
+            </w:r>
             <w:r>
               <w:rPr>
                 <w:rFonts w:ascii="Constantia" w:hAnsi="Constantia" w:cs="Arial"/>
@@ -184,19 +182,22 @@
                 <w:sz w:val="28"/>
                 <w:szCs w:val="28"/>
               </w:rPr>
-              <w:t xml:space="preserve">                                 Ak</w:t>
-            </w:r>
-            <w:r>
+              <w:t>hit Sonani</w:t>
+            </w:r>
+          </w:p>
+          <w:p>
+            <w:pPr>
+              <w:spacing w:line="276" w:lineRule="auto"/>
+              <w:jc w:val="center"/>
               <w:rPr>
                 <w:rFonts w:ascii="Constantia" w:hAnsi="Constantia" w:cs="Arial"/>
                 <w:b/>
                 <w:bCs/>
                 <w:color w:val="000000" w:themeColor="text1"/>
-                <w:sz w:val="28"/>
-                <w:szCs w:val="28"/>
-              </w:rPr>
-              <w:t>s</w:t>
-            </w:r>
+                <w:sz w:val="36"/>
+                <w:szCs w:val="36"/>
+              </w:rPr>
+            </w:pPr>
             <w:r>
               <w:rPr>
                 <w:rFonts w:ascii="Constantia" w:hAnsi="Constantia" w:cs="Arial"/>
@@ -206,9 +207,8 @@
                 <w:sz w:val="28"/>
                 <w:szCs w:val="28"/>
               </w:rPr>
-              <w:t xml:space="preserve">hit </w:t>
-            </w:r>
-            <w:proofErr w:type="spellStart"/>
+              <w:t>Enrol</w:t>
+            </w:r>
             <w:r>
               <w:rPr>
                 <w:rFonts w:ascii="Constantia" w:hAnsi="Constantia" w:cs="Arial"/>
@@ -218,24 +218,19 @@
                 <w:sz w:val="28"/>
                 <w:szCs w:val="28"/>
               </w:rPr>
-              <w:t>Sonani</w:t>
-            </w:r>
-            <w:proofErr w:type="spellEnd"/>
-          </w:p>
-          <w:p>
-            <w:pPr>
-              <w:spacing w:line="276" w:lineRule="auto"/>
-              <w:jc w:val="center"/>
+              <w:t>l</w:t>
+            </w:r>
+            <w:r>
               <w:rPr>
                 <w:rFonts w:ascii="Constantia" w:hAnsi="Constantia" w:cs="Arial"/>
                 <w:b/>
                 <w:bCs/>
                 <w:color w:val="000000" w:themeColor="text1"/>
-                <w:sz w:val="36"/>
-                <w:szCs w:val="36"/>
-              </w:rPr>
-            </w:pPr>
-            <w:proofErr w:type="spellStart"/>
+                <w:sz w:val="28"/>
+                <w:szCs w:val="28"/>
+              </w:rPr>
+              <w:t>ment</w:t>
+            </w:r>
             <w:r>
               <w:rPr>
                 <w:rFonts w:ascii="Constantia" w:hAnsi="Constantia" w:cs="Arial"/>
@@ -245,7 +240,7 @@
                 <w:sz w:val="28"/>
                 <w:szCs w:val="28"/>
               </w:rPr>
-              <w:t>Enrol</w:t>
+              <w:t xml:space="preserve"> No: 240160510026         Enrollment No: 2401605100</w:t>
             </w:r>
             <w:r>
               <w:rPr>
@@ -256,54 +251,7 @@
                 <w:sz w:val="28"/>
                 <w:szCs w:val="28"/>
               </w:rPr>
-              <w:t>l</w:t>
-            </w:r>
-            <w:r>
-              <w:rPr>
-                <w:rFonts w:ascii="Constantia" w:hAnsi="Constantia" w:cs="Arial"/>
-                <w:b/>
-                <w:bCs/>
-                <w:color w:val="000000" w:themeColor="text1"/>
-                <w:sz w:val="28"/>
-                <w:szCs w:val="28"/>
-              </w:rPr>
-              <w:t>ment</w:t>
-            </w:r>
-            <w:proofErr w:type="spellEnd"/>
-            <w:r>
-              <w:rPr>
-                <w:rFonts w:ascii="Constantia" w:hAnsi="Constantia" w:cs="Arial"/>
-                <w:b/>
-                <w:bCs/>
-                <w:color w:val="000000" w:themeColor="text1"/>
-                <w:sz w:val="28"/>
-                <w:szCs w:val="28"/>
-              </w:rPr>
-              <w:t xml:space="preserve"> No: 240160510026         </w:t>
-            </w:r>
-            <w:proofErr w:type="spellStart"/>
-            <w:r>
-              <w:rPr>
-                <w:rFonts w:ascii="Constantia" w:hAnsi="Constantia" w:cs="Arial"/>
-                <w:b/>
-                <w:bCs/>
-                <w:color w:val="000000" w:themeColor="text1"/>
-                <w:sz w:val="28"/>
-                <w:szCs w:val="28"/>
-              </w:rPr>
-              <w:t>Enrollment</w:t>
-            </w:r>
-            <w:proofErr w:type="spellEnd"/>
-            <w:r>
-              <w:rPr>
-                <w:rFonts w:ascii="Constantia" w:hAnsi="Constantia" w:cs="Arial"/>
-                <w:b/>
-                <w:bCs/>
-                <w:color w:val="000000" w:themeColor="text1"/>
-                <w:sz w:val="28"/>
-                <w:szCs w:val="28"/>
-              </w:rPr>
-              <w:t xml:space="preserve"> No: 240160510026</w:t>
+              <w:t>49</w:t>
             </w:r>
           </w:p>
         </w:tc>
@@ -518,7 +466,6 @@
                 </mc:Fallback>
               </mc:AlternateContent>
             </w:r>
-            <w:proofErr w:type="spellStart"/>
             <w:r>
               <w:rPr>
                 <w:rFonts w:ascii="Constantia" w:hAnsi="Constantia" w:cs="Arial"/>
@@ -528,43 +475,7 @@
                 <w:sz w:val="36"/>
                 <w:szCs w:val="36"/>
               </w:rPr>
-              <w:t>Dr.</w:t>
-            </w:r>
-            <w:proofErr w:type="spellEnd"/>
-            <w:r>
-              <w:rPr>
-                <w:rFonts w:ascii="Constantia" w:hAnsi="Constantia" w:cs="Arial"/>
-                <w:b/>
-                <w:bCs/>
-                <w:color w:val="000000" w:themeColor="text1"/>
-                <w:sz w:val="36"/>
-                <w:szCs w:val="36"/>
-              </w:rPr>
-              <w:t xml:space="preserve"> </w:t>
-            </w:r>
-            <w:proofErr w:type="spellStart"/>
-            <w:r>
-              <w:rPr>
-                <w:rFonts w:ascii="Constantia" w:hAnsi="Constantia" w:cs="Arial"/>
-                <w:b/>
-                <w:bCs/>
-                <w:color w:val="000000" w:themeColor="text1"/>
-                <w:sz w:val="36"/>
-                <w:szCs w:val="36"/>
-              </w:rPr>
-              <w:t>Neepa</w:t>
-            </w:r>
-            <w:proofErr w:type="spellEnd"/>
-            <w:r>
-              <w:rPr>
-                <w:rFonts w:ascii="Constantia" w:hAnsi="Constantia" w:cs="Arial"/>
-                <w:b/>
-                <w:bCs/>
-                <w:color w:val="000000" w:themeColor="text1"/>
-                <w:sz w:val="36"/>
-                <w:szCs w:val="36"/>
-              </w:rPr>
-              <w:t xml:space="preserve"> Shah</w:t>
+              <w:t>Dr. Neepa Shah</w:t>
             </w:r>
           </w:p>
           <w:p>
@@ -890,33 +801,7 @@
           <w:szCs w:val="24"/>
           <w:lang w:val="en-US"/>
         </w:rPr>
-        <w:t xml:space="preserve">Dr. </w:t>
-      </w:r>
-      <w:proofErr w:type="spellStart"/>
-      <w:r>
-        <w:rPr>
-          <w:rFonts w:ascii="Georgia" w:hAnsi="Georgia"/>
-          <w:b/>
-          <w:bCs/>
-          <w:color w:val="000000" w:themeColor="text1"/>
-          <w:sz w:val="24"/>
-          <w:szCs w:val="24"/>
-          <w:lang w:val="en-US"/>
-        </w:rPr>
-        <w:t>Neepa</w:t>
-      </w:r>
-      <w:proofErr w:type="spellEnd"/>
-      <w:r>
-        <w:rPr>
-          <w:rFonts w:ascii="Georgia" w:hAnsi="Georgia"/>
-          <w:b/>
-          <w:bCs/>
-          <w:color w:val="000000" w:themeColor="text1"/>
-          <w:sz w:val="24"/>
-          <w:szCs w:val="24"/>
-          <w:lang w:val="en-US"/>
-        </w:rPr>
-        <w:t xml:space="preserve"> Shah</w:t>
+        <w:t>Dr. Neepa Shah</w:t>
       </w:r>
       <w:r>
         <w:rPr>
@@ -1550,16 +1435,7 @@
                 <w:sz w:val="28"/>
                 <w:szCs w:val="28"/>
               </w:rPr>
-              <w:t>Existing System</w:t>
-            </w:r>
-            <w:r>
-              <w:rPr>
-                <w:rFonts w:ascii="Constantia" w:hAnsi="Constantia" w:cs="Arial"/>
-                <w:color w:val="000000" w:themeColor="text1"/>
-                <w:sz w:val="28"/>
-                <w:szCs w:val="28"/>
-              </w:rPr>
-              <w:t xml:space="preserve"> Flow Chart </w:t>
+              <w:t xml:space="preserve">Existing System Flow Chart </w:t>
             </w:r>
           </w:p>
         </w:tc>
@@ -1636,16 +1512,7 @@
                 <w:sz w:val="28"/>
                 <w:szCs w:val="28"/>
               </w:rPr>
-              <w:t>Existing System</w:t>
-            </w:r>
-            <w:r>
-              <w:rPr>
-                <w:rFonts w:ascii="Constantia" w:hAnsi="Constantia" w:cs="Arial"/>
-                <w:color w:val="000000" w:themeColor="text1"/>
-                <w:sz w:val="28"/>
-                <w:szCs w:val="28"/>
-              </w:rPr>
-              <w:t xml:space="preserve"> Problem areas</w:t>
+              <w:t>Existing System Problem areas</w:t>
             </w:r>
           </w:p>
         </w:tc>
@@ -2139,7 +2006,16 @@
                 <w:sz w:val="28"/>
                 <w:szCs w:val="28"/>
               </w:rPr>
-              <w:t>20-27</w:t>
+              <w:t>20-</w:t>
+            </w:r>
+            <w:r>
+              <w:rPr>
+                <w:rFonts w:ascii="Constantia" w:hAnsi="Constantia" w:cs="Arial"/>
+                <w:color w:val="000000" w:themeColor="text1"/>
+                <w:sz w:val="28"/>
+                <w:szCs w:val="28"/>
+              </w:rPr>
+              <w:t>32</w:t>
             </w:r>
           </w:p>
         </w:tc>
@@ -2248,7 +2124,25 @@
                 <w:sz w:val="28"/>
                 <w:szCs w:val="28"/>
               </w:rPr>
-              <w:t>28-29</w:t>
+              <w:t>33</w:t>
+            </w:r>
+            <w:r>
+              <w:rPr>
+                <w:rFonts w:ascii="Constantia" w:hAnsi="Constantia" w:cs="Arial"/>
+                <w:color w:val="000000" w:themeColor="text1"/>
+                <w:sz w:val="28"/>
+                <w:szCs w:val="28"/>
+              </w:rPr>
+              <w:t>-</w:t>
+            </w:r>
+            <w:r>
+              <w:rPr>
+                <w:rFonts w:ascii="Constantia" w:hAnsi="Constantia" w:cs="Arial"/>
+                <w:color w:val="000000" w:themeColor="text1"/>
+                <w:sz w:val="28"/>
+                <w:szCs w:val="28"/>
+              </w:rPr>
+              <w:t>34</w:t>
             </w:r>
           </w:p>
         </w:tc>
@@ -2332,7 +2226,16 @@
                 <w:sz w:val="28"/>
                 <w:szCs w:val="28"/>
               </w:rPr>
-              <w:t>30</w:t>
+              <w:t>3</w:t>
+            </w:r>
+            <w:r>
+              <w:rPr>
+                <w:rFonts w:ascii="Constantia" w:hAnsi="Constantia" w:cs="Arial"/>
+                <w:color w:val="000000" w:themeColor="text1"/>
+                <w:sz w:val="28"/>
+                <w:szCs w:val="28"/>
+              </w:rPr>
+              <w:t>5</w:t>
             </w:r>
           </w:p>
         </w:tc>
@@ -3089,6 +2992,7 @@
   <w:style w:type="character" w:default="1" w:styleId="DefaultParagraphFont">
     <w:name w:val="Default Paragraph Font"/>
     <w:uiPriority w:val="1"/>
+    <w:semiHidden/>
     <w:unhideWhenUsed/>
   </w:style>
   <w:style w:type="table" w:default="1" w:styleId="TableNormal">

</xml_diff>

<commit_message>
Update and clean up Gujarat Vidyapith Chatbot docs
Renamed the merged PDF to 'Final', updated multiple documentation files, and removed outdated presentation and 'Thank You' documents to streamline the documentation set.
</commit_message>
<xml_diff>
--- a/University_Chatbot Documentations/Gujarat Vidyapith Chatbot Title.docx
+++ b/University_Chatbot Documentations/Gujarat Vidyapith Chatbot Title.docx
@@ -10,9 +10,9 @@
           <w:rFonts w:ascii="Constantia" w:hAnsi="Constantia" w:cs="Arial"/>
           <w:b/>
           <w:bCs/>
-          <w:color w:val="000000" w:themeColor="text1"/>
-          <w:sz w:val="52"/>
-          <w:szCs w:val="52"/>
+          <w:color w:val="833C0B" w:themeColor="accent2" w:themeShade="80"/>
+          <w:sz w:val="48"/>
+          <w:szCs w:val="48"/>
         </w:rPr>
       </w:pPr>
       <w:r>
@@ -20,11 +20,22 @@
           <w:rFonts w:ascii="Constantia" w:hAnsi="Constantia" w:cs="Arial"/>
           <w:b/>
           <w:bCs/>
-          <w:color w:val="000000" w:themeColor="text1"/>
-          <w:sz w:val="52"/>
-          <w:szCs w:val="52"/>
-        </w:rPr>
-        <w:t>Gujarat Vidyapith Chatbot</w:t>
+          <w:color w:val="833C0B" w:themeColor="accent2" w:themeShade="80"/>
+          <w:sz w:val="48"/>
+          <w:szCs w:val="48"/>
+        </w:rPr>
+        <w:t>University</w:t>
+      </w:r>
+      <w:r>
+        <w:rPr>
+          <w:rFonts w:ascii="Constantia" w:hAnsi="Constantia" w:cs="Arial"/>
+          <w:b/>
+          <w:bCs/>
+          <w:color w:val="833C0B" w:themeColor="accent2" w:themeShade="80"/>
+          <w:sz w:val="48"/>
+          <w:szCs w:val="48"/>
+        </w:rPr>
+        <w:t xml:space="preserve"> Chatbot (Gujarat Vidyapith)</w:t>
       </w:r>
     </w:p>
     <w:p>
@@ -35,7 +46,7 @@
           <w:rFonts w:ascii="Constantia" w:hAnsi="Constantia" w:cs="Arial"/>
           <w:b/>
           <w:bCs/>
-          <w:color w:val="000000" w:themeColor="text1"/>
+          <w:color w:val="1F3864" w:themeColor="accent5" w:themeShade="80"/>
           <w:sz w:val="36"/>
           <w:szCs w:val="36"/>
         </w:rPr>
@@ -45,7 +56,7 @@
           <w:rFonts w:ascii="Constantia" w:hAnsi="Constantia" w:cs="Arial"/>
           <w:b/>
           <w:bCs/>
-          <w:color w:val="000000" w:themeColor="text1"/>
+          <w:color w:val="1F3864" w:themeColor="accent5" w:themeShade="80"/>
           <w:sz w:val="36"/>
           <w:szCs w:val="36"/>
         </w:rPr>
@@ -56,7 +67,7 @@
           <w:rFonts w:ascii="Constantia" w:hAnsi="Constantia" w:cs="Arial"/>
           <w:b/>
           <w:bCs/>
-          <w:color w:val="000000" w:themeColor="text1"/>
+          <w:color w:val="1F3864" w:themeColor="accent5" w:themeShade="80"/>
           <w:sz w:val="36"/>
           <w:szCs w:val="36"/>
         </w:rPr>
@@ -67,7 +78,7 @@
           <w:rFonts w:ascii="Constantia" w:hAnsi="Constantia" w:cs="Arial"/>
           <w:b/>
           <w:bCs/>
-          <w:color w:val="000000" w:themeColor="text1"/>
+          <w:color w:val="1F3864" w:themeColor="accent5" w:themeShade="80"/>
           <w:sz w:val="36"/>
           <w:szCs w:val="36"/>
         </w:rPr>
@@ -160,8 +171,9 @@
                 <w:sz w:val="28"/>
                 <w:szCs w:val="28"/>
               </w:rPr>
-              <w:t>Falguni Maththar                                 Ak</w:t>
-            </w:r>
+              <w:t xml:space="preserve">Falguni </w:t>
+            </w:r>
+            <w:proofErr w:type="spellStart"/>
             <w:r>
               <w:rPr>
                 <w:rFonts w:ascii="Constantia" w:hAnsi="Constantia" w:cs="Arial"/>
@@ -171,8 +183,9 @@
                 <w:sz w:val="28"/>
                 <w:szCs w:val="28"/>
               </w:rPr>
-              <w:t>s</w:t>
-            </w:r>
+              <w:t>Maththar</w:t>
+            </w:r>
+            <w:proofErr w:type="spellEnd"/>
             <w:r>
               <w:rPr>
                 <w:rFonts w:ascii="Constantia" w:hAnsi="Constantia" w:cs="Arial"/>
@@ -182,22 +195,58 @@
                 <w:sz w:val="28"/>
                 <w:szCs w:val="28"/>
               </w:rPr>
-              <w:t>hit Sonani</w:t>
-            </w:r>
-          </w:p>
-          <w:p>
-            <w:pPr>
-              <w:spacing w:line="276" w:lineRule="auto"/>
-              <w:jc w:val="center"/>
+              <w:t xml:space="preserve">                                 Ak</w:t>
+            </w:r>
+            <w:r>
               <w:rPr>
                 <w:rFonts w:ascii="Constantia" w:hAnsi="Constantia" w:cs="Arial"/>
                 <w:b/>
                 <w:bCs/>
                 <w:color w:val="000000" w:themeColor="text1"/>
+                <w:sz w:val="28"/>
+                <w:szCs w:val="28"/>
+              </w:rPr>
+              <w:t>s</w:t>
+            </w:r>
+            <w:r>
+              <w:rPr>
+                <w:rFonts w:ascii="Constantia" w:hAnsi="Constantia" w:cs="Arial"/>
+                <w:b/>
+                <w:bCs/>
+                <w:color w:val="000000" w:themeColor="text1"/>
+                <w:sz w:val="28"/>
+                <w:szCs w:val="28"/>
+              </w:rPr>
+              <w:t xml:space="preserve">hit </w:t>
+            </w:r>
+            <w:proofErr w:type="spellStart"/>
+            <w:r>
+              <w:rPr>
+                <w:rFonts w:ascii="Constantia" w:hAnsi="Constantia" w:cs="Arial"/>
+                <w:b/>
+                <w:bCs/>
+                <w:color w:val="000000" w:themeColor="text1"/>
+                <w:sz w:val="28"/>
+                <w:szCs w:val="28"/>
+              </w:rPr>
+              <w:t>Sonani</w:t>
+            </w:r>
+            <w:proofErr w:type="spellEnd"/>
+          </w:p>
+          <w:p>
+            <w:pPr>
+              <w:spacing w:line="276" w:lineRule="auto"/>
+              <w:jc w:val="center"/>
+              <w:rPr>
+                <w:rFonts w:ascii="Constantia" w:hAnsi="Constantia" w:cs="Arial"/>
+                <w:b/>
+                <w:bCs/>
+                <w:color w:val="000000" w:themeColor="text1"/>
                 <w:sz w:val="36"/>
                 <w:szCs w:val="36"/>
               </w:rPr>
             </w:pPr>
+            <w:proofErr w:type="spellStart"/>
             <w:r>
               <w:rPr>
                 <w:rFonts w:ascii="Constantia" w:hAnsi="Constantia" w:cs="Arial"/>
@@ -231,6 +280,7 @@
               </w:rPr>
               <w:t>ment</w:t>
             </w:r>
+            <w:proofErr w:type="spellEnd"/>
             <w:r>
               <w:rPr>
                 <w:rFonts w:ascii="Constantia" w:hAnsi="Constantia" w:cs="Arial"/>
@@ -240,7 +290,31 @@
                 <w:sz w:val="28"/>
                 <w:szCs w:val="28"/>
               </w:rPr>
-              <w:t xml:space="preserve"> No: 240160510026         Enrollment No: 2401605100</w:t>
+              <w:t xml:space="preserve"> No: 240160510026         </w:t>
+            </w:r>
+            <w:proofErr w:type="spellStart"/>
+            <w:r>
+              <w:rPr>
+                <w:rFonts w:ascii="Constantia" w:hAnsi="Constantia" w:cs="Arial"/>
+                <w:b/>
+                <w:bCs/>
+                <w:color w:val="000000" w:themeColor="text1"/>
+                <w:sz w:val="28"/>
+                <w:szCs w:val="28"/>
+              </w:rPr>
+              <w:t>Enrollment</w:t>
+            </w:r>
+            <w:proofErr w:type="spellEnd"/>
+            <w:r>
+              <w:rPr>
+                <w:rFonts w:ascii="Constantia" w:hAnsi="Constantia" w:cs="Arial"/>
+                <w:b/>
+                <w:bCs/>
+                <w:color w:val="000000" w:themeColor="text1"/>
+                <w:sz w:val="28"/>
+                <w:szCs w:val="28"/>
+              </w:rPr>
+              <w:t xml:space="preserve"> No: 2401605100</w:t>
             </w:r>
             <w:r>
               <w:rPr>
@@ -354,7 +428,7 @@
                 <w:rFonts w:ascii="Constantia" w:hAnsi="Constantia" w:cs="Arial"/>
                 <w:b/>
                 <w:bCs/>
-                <w:color w:val="000000" w:themeColor="text1"/>
+                <w:color w:val="1F3864" w:themeColor="accent5" w:themeShade="80"/>
                 <w:sz w:val="36"/>
                 <w:szCs w:val="36"/>
               </w:rPr>
@@ -364,11 +438,22 @@
                 <w:rFonts w:ascii="Constantia" w:hAnsi="Constantia" w:cs="Arial"/>
                 <w:b/>
                 <w:bCs/>
-                <w:color w:val="000000" w:themeColor="text1"/>
+                <w:color w:val="1F3864" w:themeColor="accent5" w:themeShade="80"/>
                 <w:sz w:val="36"/>
                 <w:szCs w:val="36"/>
               </w:rPr>
-              <w:t>Internal Guide</w:t>
+              <w:t>Guide</w:t>
+            </w:r>
+            <w:r>
+              <w:rPr>
+                <w:rFonts w:ascii="Constantia" w:hAnsi="Constantia" w:cs="Arial"/>
+                <w:b/>
+                <w:bCs/>
+                <w:color w:val="1F3864" w:themeColor="accent5" w:themeShade="80"/>
+                <w:sz w:val="36"/>
+                <w:szCs w:val="36"/>
+              </w:rPr>
+              <w:t xml:space="preserve">d By: </w:t>
             </w:r>
           </w:p>
           <w:p>
@@ -466,6 +551,7 @@
                 </mc:Fallback>
               </mc:AlternateContent>
             </w:r>
+            <w:proofErr w:type="spellStart"/>
             <w:r>
               <w:rPr>
                 <w:rFonts w:ascii="Constantia" w:hAnsi="Constantia" w:cs="Arial"/>
@@ -475,7 +561,43 @@
                 <w:sz w:val="36"/>
                 <w:szCs w:val="36"/>
               </w:rPr>
-              <w:t>Dr. Neepa Shah</w:t>
+              <w:t>Dr.</w:t>
+            </w:r>
+            <w:proofErr w:type="spellEnd"/>
+            <w:r>
+              <w:rPr>
+                <w:rFonts w:ascii="Constantia" w:hAnsi="Constantia" w:cs="Arial"/>
+                <w:b/>
+                <w:bCs/>
+                <w:color w:val="000000" w:themeColor="text1"/>
+                <w:sz w:val="36"/>
+                <w:szCs w:val="36"/>
+              </w:rPr>
+              <w:t xml:space="preserve"> </w:t>
+            </w:r>
+            <w:proofErr w:type="spellStart"/>
+            <w:r>
+              <w:rPr>
+                <w:rFonts w:ascii="Constantia" w:hAnsi="Constantia" w:cs="Arial"/>
+                <w:b/>
+                <w:bCs/>
+                <w:color w:val="000000" w:themeColor="text1"/>
+                <w:sz w:val="36"/>
+                <w:szCs w:val="36"/>
+              </w:rPr>
+              <w:t>Neepa</w:t>
+            </w:r>
+            <w:proofErr w:type="spellEnd"/>
+            <w:r>
+              <w:rPr>
+                <w:rFonts w:ascii="Constantia" w:hAnsi="Constantia" w:cs="Arial"/>
+                <w:b/>
+                <w:bCs/>
+                <w:color w:val="000000" w:themeColor="text1"/>
+                <w:sz w:val="36"/>
+                <w:szCs w:val="36"/>
+              </w:rPr>
+              <w:t xml:space="preserve"> Shah</w:t>
             </w:r>
           </w:p>
           <w:p>
@@ -801,7 +923,33 @@
           <w:szCs w:val="24"/>
           <w:lang w:val="en-US"/>
         </w:rPr>
-        <w:t>Dr. Neepa Shah</w:t>
+        <w:t xml:space="preserve">Dr. </w:t>
+      </w:r>
+      <w:proofErr w:type="spellStart"/>
+      <w:r>
+        <w:rPr>
+          <w:rFonts w:ascii="Georgia" w:hAnsi="Georgia"/>
+          <w:b/>
+          <w:bCs/>
+          <w:color w:val="000000" w:themeColor="text1"/>
+          <w:sz w:val="24"/>
+          <w:szCs w:val="24"/>
+          <w:lang w:val="en-US"/>
+        </w:rPr>
+        <w:t>Neepa</w:t>
+      </w:r>
+      <w:proofErr w:type="spellEnd"/>
+      <w:r>
+        <w:rPr>
+          <w:rFonts w:ascii="Georgia" w:hAnsi="Georgia"/>
+          <w:b/>
+          <w:bCs/>
+          <w:color w:val="000000" w:themeColor="text1"/>
+          <w:sz w:val="24"/>
+          <w:szCs w:val="24"/>
+          <w:lang w:val="en-US"/>
+        </w:rPr>
+        <w:t xml:space="preserve"> Shah</w:t>
       </w:r>
       <w:r>
         <w:rPr>

</xml_diff>